<commit_message>
Analysis Report Final Draft Ready
</commit_message>
<xml_diff>
--- a/garbage/AnalysisReportFirstDraft.docx
+++ b/garbage/AnalysisReportFirstDraft.docx
@@ -195,14 +195,7 @@
                                   <w:rFonts w:ascii="Verdana" w:eastAsia="Verdana" w:hAnsi="Verdana" w:cs="Verdana"/>
                                   <w:sz w:val="17"/>
                                 </w:rPr>
-                                <w:t xml:space="preserve">Department </w:t>
-                              </w:r>
-                              <w:r>
-                                <w:rPr>
-                                  <w:rFonts w:ascii="Verdana" w:eastAsia="Verdana" w:hAnsi="Verdana" w:cs="Verdana"/>
-                                  <w:sz w:val="17"/>
-                                </w:rPr>
-                                <w:t>of Computer Engineering</w:t>
+                                <w:t>Department of Computer Engineering</w:t>
                               </w:r>
                             </w:p>
                           </w:txbxContent>
@@ -336,14 +329,7 @@
                             <w:rFonts w:ascii="Verdana" w:eastAsia="Verdana" w:hAnsi="Verdana" w:cs="Verdana"/>
                             <w:sz w:val="17"/>
                           </w:rPr>
-                          <w:t xml:space="preserve">Department </w:t>
-                        </w:r>
-                        <w:r>
-                          <w:rPr>
-                            <w:rFonts w:ascii="Verdana" w:eastAsia="Verdana" w:hAnsi="Verdana" w:cs="Verdana"/>
-                            <w:sz w:val="17"/>
-                          </w:rPr>
-                          <w:t>of Computer Engineering</w:t>
+                          <w:t>Department of Computer Engineering</w:t>
                         </w:r>
                       </w:p>
                     </w:txbxContent>
@@ -6255,23 +6241,7 @@
           <w:sz w:val="22"/>
           <w:lang w:val="en-US"/>
         </w:rPr>
-        <w:t xml:space="preserve"> The user will be able to control the character of the game by using the direction keys, space bar </w:t>
-      </w:r>
-      <w:proofErr w:type="gramStart"/>
-      <w:r>
-        <w:rPr>
-          <w:sz w:val="22"/>
-          <w:lang w:val="en-US"/>
-        </w:rPr>
-        <w:t>and</w:t>
-      </w:r>
-      <w:proofErr w:type="gramEnd"/>
-      <w:r>
-        <w:rPr>
-          <w:sz w:val="22"/>
-          <w:lang w:val="en-US"/>
-        </w:rPr>
-        <w:t xml:space="preserve"> also the mouse for shooting.  </w:t>
+        <w:t xml:space="preserve"> The user will be able to control the character of the game by using the direction keys, space bar and also the mouse for shooting.  </w:t>
       </w:r>
       <w:r>
         <w:rPr>
@@ -11553,19 +11523,27 @@
         </w:rPr>
         <w:drawing>
           <wp:inline distT="0" distB="0" distL="0" distR="0">
-            <wp:extent cx="5276215" cy="4684395"/>
-            <wp:effectExtent l="0" t="0" r="0" b="0"/>
-            <wp:docPr id="2045" name="Picture 2045"/>
-            <wp:cNvGraphicFramePr/>
+            <wp:extent cx="5343525" cy="3189605"/>
+            <wp:effectExtent l="0" t="0" r="9525" b="0"/>
+            <wp:docPr id="4" name="Picture 4"/>
+            <wp:cNvGraphicFramePr>
+              <a:graphicFrameLocks xmlns:a="http://schemas.openxmlformats.org/drawingml/2006/main" noChangeAspect="1"/>
+            </wp:cNvGraphicFramePr>
             <a:graphic xmlns:a="http://schemas.openxmlformats.org/drawingml/2006/main">
               <a:graphicData uri="http://schemas.openxmlformats.org/drawingml/2006/picture">
                 <pic:pic xmlns:pic="http://schemas.openxmlformats.org/drawingml/2006/picture">
                   <pic:nvPicPr>
-                    <pic:cNvPr id="2045" name="Picture 2045"/>
+                    <pic:cNvPr id="4" name="ClassDiagram.jpg"/>
                     <pic:cNvPicPr/>
                   </pic:nvPicPr>
                   <pic:blipFill>
-                    <a:blip r:embed="rId10"/>
+                    <a:blip r:embed="rId10" cstate="print">
+                      <a:extLst>
+                        <a:ext uri="{28A0092B-C50C-407E-A947-70E740481C1C}">
+                          <a14:useLocalDpi xmlns:a14="http://schemas.microsoft.com/office/drawing/2010/main" val="0"/>
+                        </a:ext>
+                      </a:extLst>
+                    </a:blip>
                     <a:stretch>
                       <a:fillRect/>
                     </a:stretch>
@@ -11573,7 +11551,7 @@
                   <pic:spPr>
                     <a:xfrm>
                       <a:off x="0" y="0"/>
-                      <a:ext cx="5276215" cy="4684395"/>
+                      <a:ext cx="5343525" cy="3189605"/>
                     </a:xfrm>
                     <a:prstGeom prst="rect">
                       <a:avLst/>
@@ -11777,18 +11755,92 @@
         <w:ind w:left="14" w:right="0" w:firstLine="0"/>
         <w:jc w:val="left"/>
         <w:rPr>
-          <w:sz w:val="22"/>
-          <w:lang w:val="en-US"/>
-        </w:rPr>
-      </w:pPr>
-      <w:r>
-        <w:rPr>
           <w:b/>
           <w:sz w:val="22"/>
           <w:lang w:val="en-US"/>
         </w:rPr>
+      </w:pPr>
+      <w:r>
+        <w:rPr>
+          <w:b/>
+          <w:sz w:val="22"/>
+          <w:lang w:val="en-US"/>
+        </w:rPr>
         <w:t xml:space="preserve"> </w:t>
       </w:r>
+    </w:p>
+    <w:p>
+      <w:pPr>
+        <w:spacing w:after="0" w:line="259" w:lineRule="auto"/>
+        <w:ind w:left="14" w:right="0" w:firstLine="0"/>
+        <w:jc w:val="left"/>
+        <w:rPr>
+          <w:b/>
+          <w:sz w:val="22"/>
+          <w:lang w:val="en-US"/>
+        </w:rPr>
+      </w:pPr>
+    </w:p>
+    <w:p>
+      <w:pPr>
+        <w:spacing w:after="0" w:line="259" w:lineRule="auto"/>
+        <w:ind w:left="14" w:right="0" w:firstLine="0"/>
+        <w:jc w:val="left"/>
+        <w:rPr>
+          <w:b/>
+          <w:sz w:val="22"/>
+          <w:lang w:val="en-US"/>
+        </w:rPr>
+      </w:pPr>
+    </w:p>
+    <w:p>
+      <w:pPr>
+        <w:spacing w:after="0" w:line="259" w:lineRule="auto"/>
+        <w:ind w:left="14" w:right="0" w:firstLine="0"/>
+        <w:jc w:val="left"/>
+        <w:rPr>
+          <w:b/>
+          <w:sz w:val="22"/>
+          <w:lang w:val="en-US"/>
+        </w:rPr>
+      </w:pPr>
+    </w:p>
+    <w:p>
+      <w:pPr>
+        <w:spacing w:after="0" w:line="259" w:lineRule="auto"/>
+        <w:ind w:left="14" w:right="0" w:firstLine="0"/>
+        <w:jc w:val="left"/>
+        <w:rPr>
+          <w:b/>
+          <w:sz w:val="22"/>
+          <w:lang w:val="en-US"/>
+        </w:rPr>
+      </w:pPr>
+    </w:p>
+    <w:p>
+      <w:pPr>
+        <w:spacing w:after="0" w:line="259" w:lineRule="auto"/>
+        <w:ind w:left="14" w:right="0" w:firstLine="0"/>
+        <w:jc w:val="left"/>
+        <w:rPr>
+          <w:b/>
+          <w:sz w:val="22"/>
+          <w:lang w:val="en-US"/>
+        </w:rPr>
+      </w:pPr>
+    </w:p>
+    <w:p>
+      <w:pPr>
+        <w:spacing w:after="0" w:line="259" w:lineRule="auto"/>
+        <w:ind w:left="14" w:right="0" w:firstLine="0"/>
+        <w:jc w:val="left"/>
+        <w:rPr>
+          <w:sz w:val="22"/>
+          <w:lang w:val="en-US"/>
+        </w:rPr>
+      </w:pPr>
+      <w:bookmarkStart w:id="32" w:name="_GoBack"/>
+      <w:bookmarkEnd w:id="32"/>
     </w:p>
     <w:p>
       <w:pPr>
@@ -11802,7 +11854,7 @@
           <w:lang w:val="en-US"/>
         </w:rPr>
       </w:pPr>
-      <w:bookmarkStart w:id="32" w:name="_Toc498799347"/>
+      <w:bookmarkStart w:id="33" w:name="_Toc498799347"/>
       <w:r>
         <w:rPr>
           <w:sz w:val="18"/>
@@ -11841,7 +11893,7 @@
         </w:rPr>
         <w:t>Dynamic Models</w:t>
       </w:r>
-      <w:bookmarkEnd w:id="32"/>
+      <w:bookmarkEnd w:id="33"/>
       <w:r>
         <w:rPr>
           <w:sz w:val="18"/>
@@ -11894,7 +11946,7 @@
           <w:lang w:val="en-US"/>
         </w:rPr>
       </w:pPr>
-      <w:bookmarkStart w:id="33" w:name="_Toc498799348"/>
+      <w:bookmarkStart w:id="34" w:name="_Toc498799348"/>
       <w:proofErr w:type="gramStart"/>
       <w:r>
         <w:rPr>
@@ -11921,7 +11973,7 @@
         </w:rPr>
         <w:t xml:space="preserve"> Diagrams</w:t>
       </w:r>
-      <w:bookmarkEnd w:id="33"/>
+      <w:bookmarkEnd w:id="34"/>
       <w:r>
         <w:rPr>
           <w:rFonts w:ascii="Times New Roman" w:eastAsia="Times New Roman" w:hAnsi="Times New Roman" w:cs="Times New Roman"/>
@@ -12061,8 +12113,6 @@
         </w:rPr>
         <w:t xml:space="preserve"> </w:t>
       </w:r>
-      <w:bookmarkStart w:id="34" w:name="_GoBack"/>
-      <w:bookmarkEnd w:id="34"/>
     </w:p>
     <w:p>
       <w:pPr>
@@ -12130,7 +12180,51 @@
           <w:sz w:val="22"/>
           <w:lang w:val="en-US"/>
         </w:rPr>
-        <w:t xml:space="preserve">The user opens the game, he firsts sees the login screen and logs in with his account that he already made up earlier. After login he sees the main menu, where he clicks on play game and then the game starts. Here the input manager is the boundary object and the </w:t>
+        <w:t xml:space="preserve">The user opens the game, </w:t>
+      </w:r>
+      <w:proofErr w:type="gramStart"/>
+      <w:r>
+        <w:rPr>
+          <w:sz w:val="22"/>
+          <w:lang w:val="en-US"/>
+        </w:rPr>
+        <w:t>he</w:t>
+      </w:r>
+      <w:proofErr w:type="gramEnd"/>
+      <w:r>
+        <w:rPr>
+          <w:sz w:val="22"/>
+          <w:lang w:val="en-US"/>
+        </w:rPr>
+        <w:t xml:space="preserve"> firsts sees the login screen and logs in with his account that he already made up earlier</w:t>
+      </w:r>
+      <w:r>
+        <w:rPr>
+          <w:sz w:val="22"/>
+          <w:lang w:val="en-US"/>
+        </w:rPr>
+        <w:t xml:space="preserve"> or he plays as a guest</w:t>
+      </w:r>
+      <w:r>
+        <w:rPr>
+          <w:sz w:val="22"/>
+          <w:lang w:val="en-US"/>
+        </w:rPr>
+        <w:t>. After login he sees the main menu, where he clicks on play game and then the game starts.</w:t>
+      </w:r>
+      <w:r>
+        <w:rPr>
+          <w:sz w:val="22"/>
+          <w:lang w:val="en-US"/>
+        </w:rPr>
+        <w:t xml:space="preserve"> T</w:t>
+      </w:r>
+      <w:r>
+        <w:rPr>
+          <w:sz w:val="22"/>
+          <w:lang w:val="en-US"/>
+        </w:rPr>
+        <w:t xml:space="preserve">he </w:t>
       </w:r>
       <w:proofErr w:type="spellStart"/>
       <w:r>
@@ -12162,7 +12256,7 @@
           <w:sz w:val="22"/>
           <w:lang w:val="en-US"/>
         </w:rPr>
-        <w:t xml:space="preserve"> creates the screen, initializes the UI, the frames and the instances of enemies, power-ups and player. The player initializes the weapons. The user controls the actions of the player through “</w:t>
+        <w:t xml:space="preserve"> creates the screen, initializes the UI, the frames and the instances of enemies, power-ups and player. The player initializes the weapons. The “</w:t>
       </w:r>
       <w:proofErr w:type="spellStart"/>
       <w:r>
@@ -12170,7 +12264,7 @@
           <w:sz w:val="22"/>
           <w:lang w:val="en-US"/>
         </w:rPr>
-        <w:t>inputManager</w:t>
+        <w:t>gameEngine</w:t>
       </w:r>
       <w:proofErr w:type="spellEnd"/>
       <w:r>
@@ -12178,23 +12272,14 @@
           <w:sz w:val="22"/>
           <w:lang w:val="en-US"/>
         </w:rPr>
-        <w:t>”. The “</w:t>
-      </w:r>
-      <w:proofErr w:type="spellStart"/>
-      <w:r>
-        <w:rPr>
-          <w:sz w:val="22"/>
-          <w:lang w:val="en-US"/>
-        </w:rPr>
-        <w:t>gameEngine</w:t>
-      </w:r>
-      <w:proofErr w:type="spellEnd"/>
-      <w:r>
-        <w:rPr>
-          <w:sz w:val="22"/>
-          <w:lang w:val="en-US"/>
-        </w:rPr>
         <w:t xml:space="preserve">” runs in a loop so as to continuously update the game. </w:t>
+      </w:r>
+      <w:r>
+        <w:rPr>
+          <w:sz w:val="22"/>
+          <w:lang w:val="en-US"/>
+        </w:rPr>
+        <w:t>Furthermore, if the player kills an enemy, it sends a message to the Handler class and it removes the killed object.</w:t>
       </w:r>
     </w:p>
     <w:p>
@@ -12256,25 +12341,34 @@
       </w:pPr>
       <w:r>
         <w:rPr>
+          <w:b/>
           <w:noProof/>
           <w:sz w:val="22"/>
           <w:lang w:val="en-US" w:eastAsia="en-US"/>
         </w:rPr>
         <w:drawing>
           <wp:inline distT="0" distB="0" distL="0" distR="0">
-            <wp:extent cx="5276215" cy="5316220"/>
-            <wp:effectExtent l="0" t="0" r="0" b="0"/>
-            <wp:docPr id="2154" name="Picture 2154"/>
-            <wp:cNvGraphicFramePr/>
+            <wp:extent cx="5343525" cy="3846195"/>
+            <wp:effectExtent l="0" t="0" r="9525" b="1905"/>
+            <wp:docPr id="3" name="Picture 3"/>
+            <wp:cNvGraphicFramePr>
+              <a:graphicFrameLocks xmlns:a="http://schemas.openxmlformats.org/drawingml/2006/main" noChangeAspect="1"/>
+            </wp:cNvGraphicFramePr>
             <a:graphic xmlns:a="http://schemas.openxmlformats.org/drawingml/2006/main">
               <a:graphicData uri="http://schemas.openxmlformats.org/drawingml/2006/picture">
                 <pic:pic xmlns:pic="http://schemas.openxmlformats.org/drawingml/2006/picture">
                   <pic:nvPicPr>
-                    <pic:cNvPr id="2154" name="Picture 2154"/>
+                    <pic:cNvPr id="3" name="PlayGameSeq.jpg"/>
                     <pic:cNvPicPr/>
                   </pic:nvPicPr>
                   <pic:blipFill>
-                    <a:blip r:embed="rId12"/>
+                    <a:blip r:embed="rId12">
+                      <a:extLst>
+                        <a:ext uri="{28A0092B-C50C-407E-A947-70E740481C1C}">
+                          <a14:useLocalDpi xmlns:a14="http://schemas.microsoft.com/office/drawing/2010/main" val="0"/>
+                        </a:ext>
+                      </a:extLst>
+                    </a:blip>
                     <a:stretch>
                       <a:fillRect/>
                     </a:stretch>
@@ -12282,7 +12376,7 @@
                   <pic:spPr>
                     <a:xfrm>
                       <a:off x="0" y="0"/>
-                      <a:ext cx="5276215" cy="5316220"/>
+                      <a:ext cx="5343525" cy="3846195"/>
                     </a:xfrm>
                     <a:prstGeom prst="rect">
                       <a:avLst/>
@@ -12349,7 +12443,21 @@
           <w:sz w:val="22"/>
           <w:lang w:val="en-US"/>
         </w:rPr>
-        <w:t>Assuming the user has already logged into his account and selected Play Game option on the main menu and all the UI and instances of objects have been initialized, the “</w:t>
+        <w:t xml:space="preserve">Assuming the user has already logged into his account and selected Play Game option on the main menu and all the UI and instances of objects have been initialized, </w:t>
+      </w:r>
+      <w:r>
+        <w:rPr>
+          <w:sz w:val="22"/>
+          <w:lang w:val="en-US"/>
+        </w:rPr>
+        <w:t xml:space="preserve">the player has the possibility to choose the level of the game. Then </w:t>
+      </w:r>
+      <w:r>
+        <w:rPr>
+          <w:sz w:val="22"/>
+          <w:lang w:val="en-US"/>
+        </w:rPr>
+        <w:t>the “</w:t>
       </w:r>
       <w:proofErr w:type="spellStart"/>
       <w:r>
@@ -12365,7 +12473,51 @@
           <w:sz w:val="22"/>
           <w:lang w:val="en-US"/>
         </w:rPr>
-        <w:t xml:space="preserve">” enters a loop. The user makes the player move forward, where he first walks slowly, then he starts to run fast. Then the user sees a power-up of food and touches (collides) it, which in turn, increases the number of food items he had. </w:t>
+        <w:t xml:space="preserve">” </w:t>
+      </w:r>
+      <w:r>
+        <w:rPr>
+          <w:sz w:val="22"/>
+          <w:lang w:val="en-US"/>
+        </w:rPr>
+        <w:t>creates the level by creating all the objects of the game by adding them to the Handler class. After all objects have been created, the “</w:t>
+      </w:r>
+      <w:proofErr w:type="spellStart"/>
+      <w:r>
+        <w:rPr>
+          <w:sz w:val="22"/>
+          <w:lang w:val="en-US"/>
+        </w:rPr>
+        <w:t>GameEngine</w:t>
+      </w:r>
+      <w:proofErr w:type="spellEnd"/>
+      <w:r>
+        <w:rPr>
+          <w:sz w:val="22"/>
+          <w:lang w:val="en-US"/>
+        </w:rPr>
+        <w:t xml:space="preserve">” </w:t>
+      </w:r>
+      <w:r>
+        <w:rPr>
+          <w:sz w:val="22"/>
+          <w:lang w:val="en-US"/>
+        </w:rPr>
+        <w:t>enters a loop. The user makes the player move forward</w:t>
+      </w:r>
+      <w:r>
+        <w:rPr>
+          <w:sz w:val="22"/>
+          <w:lang w:val="en-US"/>
+        </w:rPr>
+        <w:t>.</w:t>
+      </w:r>
+      <w:r>
+        <w:rPr>
+          <w:sz w:val="22"/>
+          <w:lang w:val="en-US"/>
+        </w:rPr>
+        <w:t xml:space="preserve"> Then the user sees a power-up of food and touches (collides) it, which in turn, increases the number of food items he had. </w:t>
       </w:r>
     </w:p>
     <w:p>
@@ -12382,7 +12534,91 @@
           <w:sz w:val="22"/>
           <w:lang w:val="en-US"/>
         </w:rPr>
-        <w:t xml:space="preserve">Then the player moves forward and encounters an exam (enemy). He shoots pen at the exams and the exam gets eliminated by the collision of pen and exam. The player moves forward but gets hit by an enemy of homework. Since he didn't react fast enough to eliminate it, he loses </w:t>
+        <w:t xml:space="preserve">Then the player moves forward and encounters an exam (enemy). He shoots pen at the exams and the exam gets eliminated by the collision of pen and exam. The player moves forward but gets hit by an enemy of </w:t>
+      </w:r>
+      <w:r>
+        <w:rPr>
+          <w:sz w:val="22"/>
+          <w:lang w:val="en-US"/>
+        </w:rPr>
+        <w:t>exam</w:t>
+      </w:r>
+      <w:r>
+        <w:rPr>
+          <w:sz w:val="22"/>
+          <w:lang w:val="en-US"/>
+        </w:rPr>
+        <w:t xml:space="preserve">. Since he didn't react fast enough to eliminate it, he loses one of his lives. The player runs forward again and this time </w:t>
+      </w:r>
+      <w:r>
+        <w:rPr>
+          <w:sz w:val="22"/>
+          <w:lang w:val="en-US"/>
+        </w:rPr>
+        <w:t>and</w:t>
+      </w:r>
+      <w:r>
+        <w:rPr>
+          <w:sz w:val="22"/>
+          <w:lang w:val="en-US"/>
+        </w:rPr>
+        <w:t xml:space="preserve"> he encounters </w:t>
+      </w:r>
+      <w:r>
+        <w:rPr>
+          <w:sz w:val="22"/>
+          <w:lang w:val="en-US"/>
+        </w:rPr>
+        <w:t>exam which by using his</w:t>
+      </w:r>
+      <w:r>
+        <w:rPr>
+          <w:sz w:val="22"/>
+          <w:lang w:val="en-US"/>
+        </w:rPr>
+        <w:t xml:space="preserve"> weapon </w:t>
+      </w:r>
+      <w:r>
+        <w:rPr>
+          <w:sz w:val="22"/>
+          <w:lang w:val="en-US"/>
+        </w:rPr>
+        <w:t xml:space="preserve">he </w:t>
+      </w:r>
+      <w:r>
+        <w:rPr>
+          <w:sz w:val="22"/>
+          <w:lang w:val="en-US"/>
+        </w:rPr>
+        <w:t>eliminate</w:t>
+      </w:r>
+      <w:r>
+        <w:rPr>
+          <w:sz w:val="22"/>
+          <w:lang w:val="en-US"/>
+        </w:rPr>
+        <w:t>s</w:t>
+      </w:r>
+      <w:r>
+        <w:rPr>
+          <w:sz w:val="22"/>
+          <w:lang w:val="en-US"/>
+        </w:rPr>
+        <w:t xml:space="preserve"> it. A</w:t>
+      </w:r>
+      <w:r>
+        <w:rPr>
+          <w:sz w:val="22"/>
+          <w:lang w:val="en-US"/>
+        </w:rPr>
+        <w:t>fter eliminating the exam</w:t>
+      </w:r>
+      <w:r>
+        <w:rPr>
+          <w:sz w:val="22"/>
+          <w:lang w:val="en-US"/>
+        </w:rPr>
+        <w:t xml:space="preserve">, all the enemies that were supposed to be defeated in this level are defeated, hence the player reaches the end of this level and </w:t>
       </w:r>
       <w:r>
         <w:rPr>
@@ -12390,23 +12626,21 @@
           <w:lang w:val="en-US"/>
         </w:rPr>
         <w:lastRenderedPageBreak/>
-        <w:t>one of his lives. The player runs forward again and this time when he encounters the blank sheet (enemy), he uses his “</w:t>
-      </w:r>
-      <w:proofErr w:type="spellStart"/>
-      <w:r>
-        <w:rPr>
-          <w:sz w:val="22"/>
-          <w:lang w:val="en-US"/>
-        </w:rPr>
-        <w:t>paintSpray</w:t>
-      </w:r>
-      <w:proofErr w:type="spellEnd"/>
-      <w:r>
-        <w:rPr>
-          <w:sz w:val="22"/>
-          <w:lang w:val="en-US"/>
-        </w:rPr>
-        <w:t xml:space="preserve">” weapon to eliminate it. After eliminating the blank sheet, all the enemies that were supposed to be defeated in this level are defeated, hence the player reaches the end of this level and successfully submits his assignment on time. After this, his scores get saved into his profile. </w:t>
+        <w:t>successfully submits his assignment on time. After this, his scores get saved into his profile</w:t>
+      </w:r>
+      <w:r>
+        <w:rPr>
+          <w:sz w:val="22"/>
+          <w:lang w:val="en-US"/>
+        </w:rPr>
+        <w:t xml:space="preserve"> and if they are among the highest scores they are updated in the high scores database</w:t>
+      </w:r>
+      <w:r>
+        <w:rPr>
+          <w:sz w:val="22"/>
+          <w:lang w:val="en-US"/>
+        </w:rPr>
+        <w:t xml:space="preserve">. </w:t>
       </w:r>
     </w:p>
     <w:p>
@@ -15167,7 +15401,7 @@
         <w:noProof/>
         <w:sz w:val="16"/>
       </w:rPr>
-      <w:t>23</w:t>
+      <w:t>15</w:t>
     </w:r>
     <w:r>
       <w:rPr>

</xml_diff>

<commit_message>
Final Draft of Analysis Report Added
</commit_message>
<xml_diff>
--- a/garbage/AnalysisReportFirstDraft.docx
+++ b/garbage/AnalysisReportFirstDraft.docx
@@ -11603,12 +11603,15 @@
     </w:p>
     <w:p>
       <w:pPr>
-        <w:ind w:left="9" w:right="82"/>
-        <w:rPr>
-          <w:sz w:val="22"/>
-          <w:lang w:val="en-US"/>
-        </w:rPr>
-      </w:pPr>
+        <w:spacing w:after="0" w:line="480" w:lineRule="auto"/>
+        <w:ind w:left="14" w:right="0" w:firstLine="0"/>
+        <w:jc w:val="left"/>
+        <w:rPr>
+          <w:sz w:val="22"/>
+          <w:lang w:val="en-US"/>
+        </w:rPr>
+      </w:pPr>
+      <w:bookmarkStart w:id="32" w:name="_GoBack"/>
       <w:r>
         <w:rPr>
           <w:sz w:val="22"/>
@@ -11662,24 +11665,7 @@
           <w:sz w:val="22"/>
           <w:lang w:val="en-US"/>
         </w:rPr>
-        <w:t xml:space="preserve">” class to be constructed. The </w:t>
-      </w:r>
-    </w:p>
-    <w:p>
-      <w:pPr>
-        <w:spacing w:after="252" w:line="259" w:lineRule="auto"/>
-        <w:ind w:left="9" w:right="82"/>
-        <w:rPr>
-          <w:sz w:val="22"/>
-          <w:lang w:val="en-US"/>
-        </w:rPr>
-      </w:pPr>
-      <w:r>
-        <w:rPr>
-          <w:sz w:val="22"/>
-          <w:lang w:val="en-US"/>
-        </w:rPr>
-        <w:t>“</w:t>
+        <w:t>” class to be constructed. The “</w:t>
       </w:r>
       <w:proofErr w:type="spellStart"/>
       <w:r>
@@ -11695,23 +11681,7 @@
           <w:sz w:val="22"/>
           <w:lang w:val="en-US"/>
         </w:rPr>
-        <w:t xml:space="preserve">” class deals with the interaction of the user with the game. </w:t>
-      </w:r>
-    </w:p>
-    <w:p>
-      <w:pPr>
-        <w:ind w:left="9" w:right="82"/>
-        <w:rPr>
-          <w:sz w:val="22"/>
-          <w:lang w:val="en-US"/>
-        </w:rPr>
-      </w:pPr>
-      <w:r>
-        <w:rPr>
-          <w:sz w:val="22"/>
-          <w:lang w:val="en-US"/>
-        </w:rPr>
-        <w:t>“</w:t>
+        <w:t>” class deals with the interaction of the user with the game. “</w:t>
       </w:r>
       <w:proofErr w:type="spellStart"/>
       <w:r>
@@ -11727,15 +11697,25 @@
           <w:sz w:val="22"/>
           <w:lang w:val="en-US"/>
         </w:rPr>
-        <w:t xml:space="preserve">” is the core class of this game. It will provide most of the methods and also will help in the interaction between all the other classes. This class will also deal with the drawing of the graphics. The “Animation” class deals with the animations of the game. </w:t>
-      </w:r>
-    </w:p>
+        <w:t xml:space="preserve">” is the core class of this game. It will provide most of the methods and also will help in the interaction between all the other classes. This class will also deal with the drawing of the graphics. The “Animation” class deals with the animations of the game. The “Player” deals with the animation of player. The “Handler” class deals with event handling of the game. The “texture” class is responsible for rendering and loading the images for each animation. </w:t>
+      </w:r>
+      <w:r>
+        <w:rPr>
+          <w:b/>
+          <w:sz w:val="22"/>
+          <w:lang w:val="en-US"/>
+        </w:rPr>
+        <w:t xml:space="preserve"> </w:t>
+      </w:r>
+    </w:p>
+    <w:bookmarkEnd w:id="32"/>
     <w:p>
       <w:pPr>
         <w:spacing w:after="0" w:line="259" w:lineRule="auto"/>
         <w:ind w:left="14" w:right="0" w:firstLine="0"/>
         <w:jc w:val="left"/>
         <w:rPr>
+          <w:b/>
           <w:sz w:val="22"/>
           <w:lang w:val="en-US"/>
         </w:rPr>
@@ -11760,14 +11740,6 @@
           <w:lang w:val="en-US"/>
         </w:rPr>
       </w:pPr>
-      <w:r>
-        <w:rPr>
-          <w:b/>
-          <w:sz w:val="22"/>
-          <w:lang w:val="en-US"/>
-        </w:rPr>
-        <w:t xml:space="preserve"> </w:t>
-      </w:r>
     </w:p>
     <w:p>
       <w:pPr>
@@ -11823,24 +11795,10 @@
         <w:ind w:left="14" w:right="0" w:firstLine="0"/>
         <w:jc w:val="left"/>
         <w:rPr>
-          <w:b/>
-          <w:sz w:val="22"/>
-          <w:lang w:val="en-US"/>
-        </w:rPr>
-      </w:pPr>
-    </w:p>
-    <w:p>
-      <w:pPr>
-        <w:spacing w:after="0" w:line="259" w:lineRule="auto"/>
-        <w:ind w:left="14" w:right="0" w:firstLine="0"/>
-        <w:jc w:val="left"/>
-        <w:rPr>
-          <w:sz w:val="22"/>
-          <w:lang w:val="en-US"/>
-        </w:rPr>
-      </w:pPr>
-      <w:bookmarkStart w:id="32" w:name="_GoBack"/>
-      <w:bookmarkEnd w:id="32"/>
+          <w:sz w:val="22"/>
+          <w:lang w:val="en-US"/>
+        </w:rPr>
+      </w:pPr>
     </w:p>
     <w:p>
       <w:pPr>
@@ -15401,7 +15359,7 @@
         <w:noProof/>
         <w:sz w:val="16"/>
       </w:rPr>
-      <w:t>15</w:t>
+      <w:t>13</w:t>
     </w:r>
     <w:r>
       <w:rPr>

</xml_diff>